<commit_message>
Updated the introduction and added the biliography.bib file for references
</commit_message>
<xml_diff>
--- a/Introduction Planning.docx
+++ b/Introduction Planning.docx
@@ -76,7 +76,25 @@
           <w:color w:val="222222"/>
           <w:shd w:val="clear" w:color="auto" w:fill="FFFFFF"/>
         </w:rPr>
-        <w:t>Using birds with winter and summer counts (i.e migrant birds)</w:t>
+        <w:t>Using birds with winter and summer counts (</w:t>
+      </w:r>
+      <w:proofErr w:type="spellStart"/>
+      <w:r>
+        <w:rPr>
+          <w:rFonts w:ascii="Arial" w:hAnsi="Arial" w:cs="Arial"/>
+          <w:color w:val="222222"/>
+          <w:shd w:val="clear" w:color="auto" w:fill="FFFFFF"/>
+        </w:rPr>
+        <w:t>i.e</w:t>
+      </w:r>
+      <w:proofErr w:type="spellEnd"/>
+      <w:r>
+        <w:rPr>
+          <w:rFonts w:ascii="Arial" w:hAnsi="Arial" w:cs="Arial"/>
+          <w:color w:val="222222"/>
+          <w:shd w:val="clear" w:color="auto" w:fill="FFFFFF"/>
+        </w:rPr>
+        <w:t xml:space="preserve"> migrant birds)</w:t>
       </w:r>
     </w:p>
     <w:p>
@@ -102,15 +120,20 @@
     </w:p>
     <w:p>
       <w:pPr>
-        <w:rPr>
-          <w:rFonts w:ascii="Arial" w:hAnsi="Arial" w:cs="Arial"/>
-          <w:color w:val="222222"/>
-          <w:shd w:val="clear" w:color="auto" w:fill="FFFFFF"/>
-        </w:rPr>
-      </w:pPr>
-      <w:r>
-        <w:rPr>
-          <w:rFonts w:ascii="Arial" w:hAnsi="Arial" w:cs="Arial"/>
+        <w:spacing w:after="0"/>
+        <w:rPr>
+          <w:rFonts w:ascii="Arial" w:hAnsi="Arial" w:cs="Arial"/>
+          <w:b/>
+          <w:bCs/>
+          <w:color w:val="222222"/>
+          <w:shd w:val="clear" w:color="auto" w:fill="FFFFFF"/>
+        </w:rPr>
+      </w:pPr>
+      <w:r>
+        <w:rPr>
+          <w:rFonts w:ascii="Arial" w:hAnsi="Arial" w:cs="Arial"/>
+          <w:b/>
+          <w:bCs/>
           <w:color w:val="222222"/>
           <w:shd w:val="clear" w:color="auto" w:fill="FFFFFF"/>
         </w:rPr>
@@ -119,6 +142,25 @@
     </w:p>
     <w:p>
       <w:pPr>
+        <w:spacing w:after="0"/>
+        <w:rPr>
+          <w:rFonts w:ascii="Arial" w:hAnsi="Arial" w:cs="Arial"/>
+          <w:color w:val="222222"/>
+          <w:shd w:val="clear" w:color="auto" w:fill="FFFFFF"/>
+        </w:rPr>
+      </w:pPr>
+    </w:p>
+    <w:p>
+      <w:pPr>
+        <w:rPr>
+          <w:rFonts w:ascii="Arial" w:hAnsi="Arial" w:cs="Arial"/>
+          <w:color w:val="222222"/>
+          <w:shd w:val="clear" w:color="auto" w:fill="FFFFFF"/>
+        </w:rPr>
+      </w:pPr>
+    </w:p>
+    <w:p>
+      <w:pPr>
         <w:rPr>
           <w:rFonts w:ascii="Arial" w:hAnsi="Arial" w:cs="Arial"/>
           <w:color w:val="222222"/>
@@ -216,6 +258,24 @@
         </w:rPr>
         <w:t>.</w:t>
       </w:r>
+    </w:p>
+    <w:p>
+      <w:pPr>
+        <w:rPr>
+          <w:rFonts w:ascii="Arial" w:hAnsi="Arial" w:cs="Arial"/>
+          <w:color w:val="222222"/>
+          <w:shd w:val="clear" w:color="auto" w:fill="FFFFFF"/>
+        </w:rPr>
+      </w:pPr>
+    </w:p>
+    <w:p>
+      <w:pPr>
+        <w:rPr>
+          <w:rFonts w:ascii="Arial" w:hAnsi="Arial" w:cs="Arial"/>
+          <w:color w:val="222222"/>
+          <w:shd w:val="clear" w:color="auto" w:fill="FFFFFF"/>
+        </w:rPr>
+      </w:pPr>
     </w:p>
     <w:sectPr>
       <w:pgSz w:w="11906" w:h="16838"/>

</xml_diff>